<commit_message>
Slight changes and extra info added.
</commit_message>
<xml_diff>
--- a/design-docs/Jin Yao_REQ Implementation - UML Diagrams & Design Rationale.docx
+++ b/design-docs/Jin Yao_REQ Implementation - UML Diagrams & Design Rationale.docx
@@ -214,6 +214,138 @@
           <w:shd w:fill="auto" w:val="clear"/>
         </w:rPr>
       </w:pPr>
+      <w:r>
+        <w:rPr>
+          <w:rFonts w:ascii="Calibri" w:hAnsi="Calibri" w:cs="Calibri" w:eastAsia="Calibri"/>
+          <w:color w:val="auto"/>
+          <w:spacing w:val="0"/>
+          <w:position w:val="0"/>
+          <w:sz w:val="22"/>
+          <w:shd w:fill="auto" w:val="clear"/>
+        </w:rPr>
+        <w:t xml:space="preserve">- possible spawning method for enemies?</w:t>
+      </w:r>
+    </w:p>
+    <w:p>
+      <w:pPr>
+        <w:spacing w:before="0" w:after="200" w:line="276"/>
+        <w:ind w:right="0" w:left="0" w:firstLine="0"/>
+        <w:jc w:val="left"/>
+        <w:rPr>
+          <w:rFonts w:ascii="Calibri" w:hAnsi="Calibri" w:cs="Calibri" w:eastAsia="Calibri"/>
+          <w:color w:val="auto"/>
+          <w:spacing w:val="0"/>
+          <w:position w:val="0"/>
+          <w:sz w:val="22"/>
+          <w:shd w:fill="auto" w:val="clear"/>
+        </w:rPr>
+      </w:pPr>
+      <w:r>
+        <w:rPr>
+          <w:rFonts w:ascii="Calibri" w:hAnsi="Calibri" w:cs="Calibri" w:eastAsia="Calibri"/>
+          <w:color w:val="auto"/>
+          <w:spacing w:val="0"/>
+          <w:position w:val="0"/>
+          <w:sz w:val="22"/>
+          <w:shd w:fill="auto" w:val="clear"/>
+        </w:rPr>
+        <w:tab/>
+        <w:t xml:space="preserve">- spawning action?</w:t>
+      </w:r>
+    </w:p>
+    <w:p>
+      <w:pPr>
+        <w:spacing w:before="0" w:after="200" w:line="276"/>
+        <w:ind w:right="0" w:left="0" w:firstLine="0"/>
+        <w:jc w:val="left"/>
+        <w:rPr>
+          <w:rFonts w:ascii="Calibri" w:hAnsi="Calibri" w:cs="Calibri" w:eastAsia="Calibri"/>
+          <w:color w:val="auto"/>
+          <w:spacing w:val="0"/>
+          <w:position w:val="0"/>
+          <w:sz w:val="22"/>
+          <w:shd w:fill="auto" w:val="clear"/>
+        </w:rPr>
+      </w:pPr>
+      <w:r>
+        <w:rPr>
+          <w:rFonts w:ascii="Calibri" w:hAnsi="Calibri" w:cs="Calibri" w:eastAsia="Calibri"/>
+          <w:color w:val="auto"/>
+          <w:spacing w:val="0"/>
+          <w:position w:val="0"/>
+          <w:sz w:val="22"/>
+          <w:shd w:fill="auto" w:val="clear"/>
+        </w:rPr>
+        <w:t xml:space="preserve">- isUnconscious() method? returns True and removes Actor from map right before return statement</w:t>
+      </w:r>
+    </w:p>
+    <w:p>
+      <w:pPr>
+        <w:spacing w:before="0" w:after="200" w:line="276"/>
+        <w:ind w:right="0" w:left="0" w:firstLine="0"/>
+        <w:jc w:val="left"/>
+        <w:rPr>
+          <w:rFonts w:ascii="Calibri" w:hAnsi="Calibri" w:cs="Calibri" w:eastAsia="Calibri"/>
+          <w:color w:val="auto"/>
+          <w:spacing w:val="0"/>
+          <w:position w:val="0"/>
+          <w:sz w:val="22"/>
+          <w:shd w:fill="auto" w:val="clear"/>
+        </w:rPr>
+      </w:pPr>
+      <w:r>
+        <w:rPr>
+          <w:rFonts w:ascii="Calibri" w:hAnsi="Calibri" w:cs="Calibri" w:eastAsia="Calibri"/>
+          <w:color w:val="auto"/>
+          <w:spacing w:val="0"/>
+          <w:position w:val="0"/>
+          <w:sz w:val="22"/>
+          <w:shd w:fill="auto" w:val="clear"/>
+        </w:rPr>
+        <w:tab/>
+        <w:t xml:space="preserve">- doesnt remove from map if returns False</w:t>
+      </w:r>
+    </w:p>
+    <w:p>
+      <w:pPr>
+        <w:spacing w:before="0" w:after="200" w:line="276"/>
+        <w:ind w:right="0" w:left="0" w:firstLine="0"/>
+        <w:jc w:val="left"/>
+        <w:rPr>
+          <w:rFonts w:ascii="Calibri" w:hAnsi="Calibri" w:cs="Calibri" w:eastAsia="Calibri"/>
+          <w:color w:val="auto"/>
+          <w:spacing w:val="0"/>
+          <w:position w:val="0"/>
+          <w:sz w:val="22"/>
+          <w:shd w:fill="auto" w:val="clear"/>
+        </w:rPr>
+      </w:pPr>
+      <w:r>
+        <w:rPr>
+          <w:rFonts w:ascii="Calibri" w:hAnsi="Calibri" w:cs="Calibri" w:eastAsia="Calibri"/>
+          <w:color w:val="auto"/>
+          <w:spacing w:val="0"/>
+          <w:position w:val="0"/>
+          <w:sz w:val="22"/>
+          <w:shd w:fill="auto" w:val="clear"/>
+        </w:rPr>
+        <w:t xml:space="preserve">- Slightly changed for koopa class</w:t>
+      </w:r>
+    </w:p>
+    <w:p>
+      <w:pPr>
+        <w:spacing w:before="0" w:after="200" w:line="276"/>
+        <w:ind w:right="0" w:left="0" w:firstLine="0"/>
+        <w:jc w:val="left"/>
+        <w:rPr>
+          <w:rFonts w:ascii="Calibri" w:hAnsi="Calibri" w:cs="Calibri" w:eastAsia="Calibri"/>
+          <w:color w:val="auto"/>
+          <w:spacing w:val="0"/>
+          <w:position w:val="0"/>
+          <w:sz w:val="22"/>
+          <w:shd w:fill="auto" w:val="clear"/>
+        </w:rPr>
+      </w:pPr>
     </w:p>
     <w:p>
       <w:pPr>
@@ -393,6 +525,33 @@
           <w:shd w:fill="auto" w:val="clear"/>
         </w:rPr>
       </w:pPr>
+      <w:r>
+        <w:rPr>
+          <w:rFonts w:ascii="Calibri" w:hAnsi="Calibri" w:cs="Calibri" w:eastAsia="Calibri"/>
+          <w:color w:val="auto"/>
+          <w:spacing w:val="0"/>
+          <w:position w:val="0"/>
+          <w:sz w:val="22"/>
+          <w:shd w:fill="auto" w:val="clear"/>
+        </w:rPr>
+        <w:tab/>
+        <w:t xml:space="preserve">- attack damage not given??</w:t>
+      </w:r>
+    </w:p>
+    <w:p>
+      <w:pPr>
+        <w:spacing w:before="0" w:after="200" w:line="276"/>
+        <w:ind w:right="0" w:left="0" w:firstLine="0"/>
+        <w:jc w:val="left"/>
+        <w:rPr>
+          <w:rFonts w:ascii="Calibri" w:hAnsi="Calibri" w:cs="Calibri" w:eastAsia="Calibri"/>
+          <w:color w:val="auto"/>
+          <w:spacing w:val="0"/>
+          <w:position w:val="0"/>
+          <w:sz w:val="22"/>
+          <w:shd w:fill="auto" w:val="clear"/>
+        </w:rPr>
+      </w:pPr>
     </w:p>
     <w:p>
       <w:pPr>
@@ -581,7 +740,7 @@
           <w:shd w:fill="auto" w:val="clear"/>
         </w:rPr>
         <w:tab/>
-        <w:t xml:space="preserve">- new action class, destroy shell either that or new code in AttackAction class</w:t>
+        <w:t xml:space="preserve">- new action class, destroy shell either that .... or some new code in AttackAction class (maybe but unlikely)</w:t>
       </w:r>
     </w:p>
     <w:p>
@@ -1386,6 +1545,104 @@
           <w:shd w:fill="auto" w:val="clear"/>
         </w:rPr>
         <w:tab/>
+        <w:t xml:space="preserve">- needs attributes</w:t>
+      </w:r>
+    </w:p>
+    <w:p>
+      <w:pPr>
+        <w:spacing w:before="0" w:after="200" w:line="276"/>
+        <w:ind w:right="0" w:left="0" w:firstLine="0"/>
+        <w:jc w:val="left"/>
+        <w:rPr>
+          <w:rFonts w:ascii="Calibri" w:hAnsi="Calibri" w:cs="Calibri" w:eastAsia="Calibri"/>
+          <w:color w:val="auto"/>
+          <w:spacing w:val="0"/>
+          <w:position w:val="0"/>
+          <w:sz w:val="22"/>
+          <w:shd w:fill="auto" w:val="clear"/>
+        </w:rPr>
+      </w:pPr>
+      <w:r>
+        <w:rPr>
+          <w:rFonts w:ascii="Calibri" w:hAnsi="Calibri" w:cs="Calibri" w:eastAsia="Calibri"/>
+          <w:color w:val="auto"/>
+          <w:spacing w:val="0"/>
+          <w:position w:val="0"/>
+          <w:sz w:val="22"/>
+          <w:shd w:fill="auto" w:val="clear"/>
+        </w:rPr>
+        <w:tab/>
+        <w:tab/>
+        <w:t xml:space="preserve">- ...</w:t>
+      </w:r>
+    </w:p>
+    <w:p>
+      <w:pPr>
+        <w:spacing w:before="0" w:after="200" w:line="276"/>
+        <w:ind w:right="0" w:left="0" w:firstLine="0"/>
+        <w:jc w:val="left"/>
+        <w:rPr>
+          <w:rFonts w:ascii="Calibri" w:hAnsi="Calibri" w:cs="Calibri" w:eastAsia="Calibri"/>
+          <w:color w:val="auto"/>
+          <w:spacing w:val="0"/>
+          <w:position w:val="0"/>
+          <w:sz w:val="22"/>
+          <w:shd w:fill="auto" w:val="clear"/>
+        </w:rPr>
+      </w:pPr>
+      <w:r>
+        <w:rPr>
+          <w:rFonts w:ascii="Calibri" w:hAnsi="Calibri" w:cs="Calibri" w:eastAsia="Calibri"/>
+          <w:color w:val="auto"/>
+          <w:spacing w:val="0"/>
+          <w:position w:val="0"/>
+          <w:sz w:val="22"/>
+          <w:shd w:fill="auto" w:val="clear"/>
+        </w:rPr>
+        <w:tab/>
+        <w:tab/>
+        <w:t xml:space="preserve">- </w:t>
+      </w:r>
+    </w:p>
+    <w:p>
+      <w:pPr>
+        <w:spacing w:before="0" w:after="200" w:line="276"/>
+        <w:ind w:right="0" w:left="0" w:firstLine="0"/>
+        <w:jc w:val="left"/>
+        <w:rPr>
+          <w:rFonts w:ascii="Calibri" w:hAnsi="Calibri" w:cs="Calibri" w:eastAsia="Calibri"/>
+          <w:color w:val="auto"/>
+          <w:spacing w:val="0"/>
+          <w:position w:val="0"/>
+          <w:sz w:val="22"/>
+          <w:shd w:fill="auto" w:val="clear"/>
+        </w:rPr>
+      </w:pPr>
+    </w:p>
+    <w:p>
+      <w:pPr>
+        <w:spacing w:before="0" w:after="200" w:line="276"/>
+        <w:ind w:right="0" w:left="0" w:firstLine="0"/>
+        <w:jc w:val="left"/>
+        <w:rPr>
+          <w:rFonts w:ascii="Calibri" w:hAnsi="Calibri" w:cs="Calibri" w:eastAsia="Calibri"/>
+          <w:color w:val="auto"/>
+          <w:spacing w:val="0"/>
+          <w:position w:val="0"/>
+          <w:sz w:val="22"/>
+          <w:shd w:fill="auto" w:val="clear"/>
+        </w:rPr>
+      </w:pPr>
+      <w:r>
+        <w:rPr>
+          <w:rFonts w:ascii="Calibri" w:hAnsi="Calibri" w:cs="Calibri" w:eastAsia="Calibri"/>
+          <w:color w:val="auto"/>
+          <w:spacing w:val="0"/>
+          <w:position w:val="0"/>
+          <w:sz w:val="22"/>
+          <w:shd w:fill="auto" w:val="clear"/>
+        </w:rPr>
+        <w:tab/>
         <w:t xml:space="preserve">- extends items</w:t>
       </w:r>
     </w:p>
@@ -1763,6 +2020,86 @@
           <w:shd w:fill="auto" w:val="clear"/>
         </w:rPr>
         <w:t xml:space="preserve">- new class powerStar</w:t>
+      </w:r>
+    </w:p>
+    <w:p>
+      <w:pPr>
+        <w:spacing w:before="0" w:after="200" w:line="276"/>
+        <w:ind w:right="0" w:left="0" w:firstLine="0"/>
+        <w:jc w:val="left"/>
+        <w:rPr>
+          <w:rFonts w:ascii="Calibri" w:hAnsi="Calibri" w:cs="Calibri" w:eastAsia="Calibri"/>
+          <w:color w:val="auto"/>
+          <w:spacing w:val="0"/>
+          <w:position w:val="0"/>
+          <w:sz w:val="22"/>
+          <w:shd w:fill="auto" w:val="clear"/>
+        </w:rPr>
+      </w:pPr>
+      <w:r>
+        <w:rPr>
+          <w:rFonts w:ascii="Calibri" w:hAnsi="Calibri" w:cs="Calibri" w:eastAsia="Calibri"/>
+          <w:color w:val="auto"/>
+          <w:spacing w:val="0"/>
+          <w:position w:val="0"/>
+          <w:sz w:val="22"/>
+          <w:shd w:fill="auto" w:val="clear"/>
+        </w:rPr>
+        <w:tab/>
+        <w:t xml:space="preserve">- needs attributes</w:t>
+      </w:r>
+    </w:p>
+    <w:p>
+      <w:pPr>
+        <w:spacing w:before="0" w:after="200" w:line="276"/>
+        <w:ind w:right="0" w:left="0" w:firstLine="0"/>
+        <w:jc w:val="left"/>
+        <w:rPr>
+          <w:rFonts w:ascii="Calibri" w:hAnsi="Calibri" w:cs="Calibri" w:eastAsia="Calibri"/>
+          <w:color w:val="auto"/>
+          <w:spacing w:val="0"/>
+          <w:position w:val="0"/>
+          <w:sz w:val="22"/>
+          <w:shd w:fill="auto" w:val="clear"/>
+        </w:rPr>
+      </w:pPr>
+      <w:r>
+        <w:rPr>
+          <w:rFonts w:ascii="Calibri" w:hAnsi="Calibri" w:cs="Calibri" w:eastAsia="Calibri"/>
+          <w:color w:val="auto"/>
+          <w:spacing w:val="0"/>
+          <w:position w:val="0"/>
+          <w:sz w:val="22"/>
+          <w:shd w:fill="auto" w:val="clear"/>
+        </w:rPr>
+        <w:tab/>
+        <w:tab/>
+        <w:t xml:space="preserve">- ...</w:t>
+      </w:r>
+    </w:p>
+    <w:p>
+      <w:pPr>
+        <w:spacing w:before="0" w:after="200" w:line="276"/>
+        <w:ind w:right="0" w:left="0" w:firstLine="0"/>
+        <w:jc w:val="left"/>
+        <w:rPr>
+          <w:rFonts w:ascii="Calibri" w:hAnsi="Calibri" w:cs="Calibri" w:eastAsia="Calibri"/>
+          <w:color w:val="auto"/>
+          <w:spacing w:val="0"/>
+          <w:position w:val="0"/>
+          <w:sz w:val="22"/>
+          <w:shd w:fill="auto" w:val="clear"/>
+        </w:rPr>
+      </w:pPr>
+      <w:r>
+        <w:rPr>
+          <w:rFonts w:ascii="Calibri" w:hAnsi="Calibri" w:cs="Calibri" w:eastAsia="Calibri"/>
+          <w:color w:val="auto"/>
+          <w:spacing w:val="0"/>
+          <w:position w:val="0"/>
+          <w:sz w:val="22"/>
+          <w:shd w:fill="auto" w:val="clear"/>
+        </w:rPr>
         <w:tab/>
       </w:r>
     </w:p>
@@ -2306,6 +2643,102 @@
           <w:shd w:fill="auto" w:val="clear"/>
         </w:rPr>
       </w:pPr>
+      <w:r>
+        <w:rPr>
+          <w:rFonts w:ascii="Calibri" w:hAnsi="Calibri" w:cs="Calibri" w:eastAsia="Calibri"/>
+          <w:color w:val="auto"/>
+          <w:spacing w:val="0"/>
+          <w:position w:val="0"/>
+          <w:sz w:val="22"/>
+          <w:shd w:fill="auto" w:val="clear"/>
+        </w:rPr>
+        <w:tab/>
+        <w:t xml:space="preserve">- needs coin Class from Vanessa's implementations</w:t>
+      </w:r>
+    </w:p>
+    <w:p>
+      <w:pPr>
+        <w:spacing w:before="0" w:after="200" w:line="276"/>
+        <w:ind w:right="0" w:left="0" w:firstLine="0"/>
+        <w:jc w:val="left"/>
+        <w:rPr>
+          <w:rFonts w:ascii="Calibri" w:hAnsi="Calibri" w:cs="Calibri" w:eastAsia="Calibri"/>
+          <w:color w:val="auto"/>
+          <w:spacing w:val="0"/>
+          <w:position w:val="0"/>
+          <w:sz w:val="22"/>
+          <w:shd w:fill="auto" w:val="clear"/>
+        </w:rPr>
+      </w:pPr>
+      <w:r>
+        <w:rPr>
+          <w:rFonts w:ascii="Calibri" w:hAnsi="Calibri" w:cs="Calibri" w:eastAsia="Calibri"/>
+          <w:color w:val="auto"/>
+          <w:spacing w:val="0"/>
+          <w:position w:val="0"/>
+          <w:sz w:val="22"/>
+          <w:shd w:fill="auto" w:val="clear"/>
+        </w:rPr>
+        <w:tab/>
+        <w:t xml:space="preserve">- possibly Wallet Class to add balance</w:t>
+      </w:r>
+    </w:p>
+    <w:p>
+      <w:pPr>
+        <w:spacing w:before="0" w:after="200" w:line="276"/>
+        <w:ind w:right="0" w:left="0" w:firstLine="0"/>
+        <w:jc w:val="left"/>
+        <w:rPr>
+          <w:rFonts w:ascii="Calibri" w:hAnsi="Calibri" w:cs="Calibri" w:eastAsia="Calibri"/>
+          <w:color w:val="auto"/>
+          <w:spacing w:val="0"/>
+          <w:position w:val="0"/>
+          <w:sz w:val="22"/>
+          <w:shd w:fill="auto" w:val="clear"/>
+        </w:rPr>
+      </w:pPr>
+      <w:r>
+        <w:rPr>
+          <w:rFonts w:ascii="Calibri" w:hAnsi="Calibri" w:cs="Calibri" w:eastAsia="Calibri"/>
+          <w:color w:val="auto"/>
+          <w:spacing w:val="0"/>
+          <w:position w:val="0"/>
+          <w:sz w:val="22"/>
+          <w:shd w:fill="auto" w:val="clear"/>
+        </w:rPr>
+        <w:tab/>
+        <w:t xml:space="preserve">- destroyGround() most like drops coins onto ground through some method or itself. Could just automatically add to wallet straight but required implementation most likely wants drop.</w:t>
+      </w:r>
+    </w:p>
+    <w:p>
+      <w:pPr>
+        <w:spacing w:before="0" w:after="200" w:line="276"/>
+        <w:ind w:right="0" w:left="0" w:firstLine="0"/>
+        <w:jc w:val="left"/>
+        <w:rPr>
+          <w:rFonts w:ascii="Calibri" w:hAnsi="Calibri" w:cs="Calibri" w:eastAsia="Calibri"/>
+          <w:color w:val="auto"/>
+          <w:spacing w:val="0"/>
+          <w:position w:val="0"/>
+          <w:sz w:val="22"/>
+          <w:shd w:fill="auto" w:val="clear"/>
+        </w:rPr>
+      </w:pPr>
+    </w:p>
+    <w:p>
+      <w:pPr>
+        <w:spacing w:before="0" w:after="200" w:line="276"/>
+        <w:ind w:right="0" w:left="0" w:firstLine="0"/>
+        <w:jc w:val="left"/>
+        <w:rPr>
+          <w:rFonts w:ascii="Calibri" w:hAnsi="Calibri" w:cs="Calibri" w:eastAsia="Calibri"/>
+          <w:color w:val="auto"/>
+          <w:spacing w:val="0"/>
+          <w:position w:val="0"/>
+          <w:sz w:val="22"/>
+          <w:shd w:fill="auto" w:val="clear"/>
+        </w:rPr>
+      </w:pPr>
     </w:p>
     <w:p>
       <w:pPr>
@@ -2347,6 +2780,73 @@
           <w:shd w:fill="auto" w:val="clear"/>
         </w:rPr>
       </w:pPr>
+      <w:r>
+        <w:rPr>
+          <w:rFonts w:ascii="Calibri" w:hAnsi="Calibri" w:cs="Calibri" w:eastAsia="Calibri"/>
+          <w:color w:val="auto"/>
+          <w:spacing w:val="0"/>
+          <w:position w:val="0"/>
+          <w:sz w:val="22"/>
+          <w:shd w:fill="auto" w:val="clear"/>
+        </w:rPr>
+        <w:t xml:space="preserve">- instantiated with Player, spawns next to player</w:t>
+      </w:r>
+    </w:p>
+    <w:p>
+      <w:pPr>
+        <w:spacing w:before="0" w:after="200" w:line="276"/>
+        <w:ind w:right="0" w:left="0" w:firstLine="0"/>
+        <w:jc w:val="left"/>
+        <w:rPr>
+          <w:rFonts w:ascii="Calibri" w:hAnsi="Calibri" w:cs="Calibri" w:eastAsia="Calibri"/>
+          <w:color w:val="auto"/>
+          <w:spacing w:val="0"/>
+          <w:position w:val="0"/>
+          <w:sz w:val="22"/>
+          <w:shd w:fill="auto" w:val="clear"/>
+        </w:rPr>
+      </w:pPr>
+      <w:r>
+        <w:rPr>
+          <w:rFonts w:ascii="Calibri" w:hAnsi="Calibri" w:cs="Calibri" w:eastAsia="Calibri"/>
+          <w:color w:val="auto"/>
+          <w:spacing w:val="0"/>
+          <w:position w:val="0"/>
+          <w:sz w:val="22"/>
+          <w:shd w:fill="auto" w:val="clear"/>
+        </w:rPr>
+        <w:t xml:space="preserve">- connects to Toad class, or any trading class (Vanessa)</w:t>
+      </w:r>
+    </w:p>
+    <w:p>
+      <w:pPr>
+        <w:spacing w:before="0" w:after="200" w:line="276"/>
+        <w:ind w:right="0" w:left="0" w:firstLine="0"/>
+        <w:jc w:val="left"/>
+        <w:rPr>
+          <w:rFonts w:ascii="Calibri" w:hAnsi="Calibri" w:cs="Calibri" w:eastAsia="Calibri"/>
+          <w:color w:val="auto"/>
+          <w:spacing w:val="0"/>
+          <w:position w:val="0"/>
+          <w:sz w:val="22"/>
+          <w:shd w:fill="auto" w:val="clear"/>
+        </w:rPr>
+      </w:pPr>
+    </w:p>
+    <w:p>
+      <w:pPr>
+        <w:spacing w:before="0" w:after="200" w:line="276"/>
+        <w:ind w:right="0" w:left="0" w:firstLine="0"/>
+        <w:jc w:val="left"/>
+        <w:rPr>
+          <w:rFonts w:ascii="Calibri" w:hAnsi="Calibri" w:cs="Calibri" w:eastAsia="Calibri"/>
+          <w:color w:val="auto"/>
+          <w:spacing w:val="0"/>
+          <w:position w:val="0"/>
+          <w:sz w:val="22"/>
+          <w:shd w:fill="auto" w:val="clear"/>
+        </w:rPr>
+      </w:pPr>
     </w:p>
     <w:p>
       <w:pPr>
@@ -2565,6 +3065,89 @@
           <w:sz w:val="22"/>
           <w:shd w:fill="auto" w:val="clear"/>
         </w:rPr>
+        <w:t xml:space="preserve">ATTACK ACTIons to be linked with attack behaviour??</w:t>
+      </w:r>
+    </w:p>
+    <w:p>
+      <w:pPr>
+        <w:spacing w:before="0" w:after="200" w:line="276"/>
+        <w:ind w:right="0" w:left="0" w:firstLine="0"/>
+        <w:jc w:val="left"/>
+        <w:rPr>
+          <w:rFonts w:ascii="Calibri" w:hAnsi="Calibri" w:cs="Calibri" w:eastAsia="Calibri"/>
+          <w:color w:val="auto"/>
+          <w:spacing w:val="0"/>
+          <w:position w:val="0"/>
+          <w:sz w:val="22"/>
+          <w:shd w:fill="auto" w:val="clear"/>
+        </w:rPr>
+      </w:pPr>
+      <w:r>
+        <w:rPr>
+          <w:rFonts w:ascii="Calibri" w:hAnsi="Calibri" w:cs="Calibri" w:eastAsia="Calibri"/>
+          <w:color w:val="auto"/>
+          <w:spacing w:val="0"/>
+          <w:position w:val="0"/>
+          <w:sz w:val="22"/>
+          <w:shd w:fill="auto" w:val="clear"/>
+        </w:rPr>
+        <w:tab/>
+        <w:t xml:space="preserve">- New attack actions can be linked to attack behaviour??</w:t>
+      </w:r>
+    </w:p>
+    <w:p>
+      <w:pPr>
+        <w:spacing w:before="0" w:after="200" w:line="276"/>
+        <w:ind w:right="0" w:left="0" w:firstLine="0"/>
+        <w:jc w:val="left"/>
+        <w:rPr>
+          <w:rFonts w:ascii="Calibri" w:hAnsi="Calibri" w:cs="Calibri" w:eastAsia="Calibri"/>
+          <w:color w:val="auto"/>
+          <w:spacing w:val="0"/>
+          <w:position w:val="0"/>
+          <w:sz w:val="22"/>
+          <w:shd w:fill="auto" w:val="clear"/>
+        </w:rPr>
+      </w:pPr>
+    </w:p>
+    <w:p>
+      <w:pPr>
+        <w:spacing w:before="0" w:after="200" w:line="276"/>
+        <w:ind w:right="0" w:left="0" w:firstLine="0"/>
+        <w:jc w:val="left"/>
+        <w:rPr>
+          <w:rFonts w:ascii="Calibri" w:hAnsi="Calibri" w:cs="Calibri" w:eastAsia="Calibri"/>
+          <w:color w:val="auto"/>
+          <w:spacing w:val="0"/>
+          <w:position w:val="0"/>
+          <w:sz w:val="22"/>
+          <w:shd w:fill="auto" w:val="clear"/>
+        </w:rPr>
+      </w:pPr>
+    </w:p>
+    <w:p>
+      <w:pPr>
+        <w:spacing w:before="0" w:after="200" w:line="276"/>
+        <w:ind w:right="0" w:left="0" w:firstLine="0"/>
+        <w:jc w:val="left"/>
+        <w:rPr>
+          <w:rFonts w:ascii="Calibri" w:hAnsi="Calibri" w:cs="Calibri" w:eastAsia="Calibri"/>
+          <w:color w:val="auto"/>
+          <w:spacing w:val="0"/>
+          <w:position w:val="0"/>
+          <w:sz w:val="22"/>
+          <w:shd w:fill="auto" w:val="clear"/>
+        </w:rPr>
+      </w:pPr>
+      <w:r>
+        <w:rPr>
+          <w:rFonts w:ascii="Calibri" w:hAnsi="Calibri" w:cs="Calibri" w:eastAsia="Calibri"/>
+          <w:color w:val="auto"/>
+          <w:spacing w:val="0"/>
+          <w:position w:val="0"/>
+          <w:sz w:val="22"/>
+          <w:shd w:fill="auto" w:val="clear"/>
+        </w:rPr>
         <w:t xml:space="preserve">Add new behaviours?</w:t>
       </w:r>
     </w:p>
@@ -2607,6 +3190,58 @@
           <w:shd w:fill="auto" w:val="clear"/>
         </w:rPr>
         <w:t xml:space="preserve">How are actions added? How are they read?</w:t>
+      </w:r>
+    </w:p>
+    <w:p>
+      <w:pPr>
+        <w:spacing w:before="0" w:after="200" w:line="276"/>
+        <w:ind w:right="0" w:left="0" w:firstLine="0"/>
+        <w:jc w:val="left"/>
+        <w:rPr>
+          <w:rFonts w:ascii="Calibri" w:hAnsi="Calibri" w:cs="Calibri" w:eastAsia="Calibri"/>
+          <w:color w:val="auto"/>
+          <w:spacing w:val="0"/>
+          <w:position w:val="0"/>
+          <w:sz w:val="22"/>
+          <w:shd w:fill="auto" w:val="clear"/>
+        </w:rPr>
+      </w:pPr>
+      <w:r>
+        <w:rPr>
+          <w:rFonts w:ascii="Calibri" w:hAnsi="Calibri" w:cs="Calibri" w:eastAsia="Calibri"/>
+          <w:color w:val="auto"/>
+          <w:spacing w:val="0"/>
+          <w:position w:val="0"/>
+          <w:sz w:val="22"/>
+          <w:shd w:fill="auto" w:val="clear"/>
+        </w:rPr>
+        <w:t xml:space="preserve">Actions added based on what</w:t>
+      </w:r>
+    </w:p>
+    <w:p>
+      <w:pPr>
+        <w:spacing w:before="0" w:after="200" w:line="276"/>
+        <w:ind w:right="0" w:left="0" w:firstLine="0"/>
+        <w:jc w:val="left"/>
+        <w:rPr>
+          <w:rFonts w:ascii="Calibri" w:hAnsi="Calibri" w:cs="Calibri" w:eastAsia="Calibri"/>
+          <w:color w:val="auto"/>
+          <w:spacing w:val="0"/>
+          <w:position w:val="0"/>
+          <w:sz w:val="22"/>
+          <w:shd w:fill="auto" w:val="clear"/>
+        </w:rPr>
+      </w:pPr>
+      <w:r>
+        <w:rPr>
+          <w:rFonts w:ascii="Calibri" w:hAnsi="Calibri" w:cs="Calibri" w:eastAsia="Calibri"/>
+          <w:color w:val="auto"/>
+          <w:spacing w:val="0"/>
+          <w:position w:val="0"/>
+          <w:sz w:val="22"/>
+          <w:shd w:fill="auto" w:val="clear"/>
+        </w:rPr>
+        <w:t xml:space="preserve">Actions added where</w:t>
       </w:r>
     </w:p>
   </w:body>

</xml_diff>